<commit_message>
updated Learning while revision
</commit_message>
<xml_diff>
--- a/daily understandings.docx
+++ b/daily understandings.docx
@@ -19,9 +19,19 @@
       </w:r>
     </w:p>
     <w:p>
-      <w:r>
-        <w:t xml:space="preserve">pyinstaller -n “Scoring Game”   </w:t>
-      </w:r>
+      <w:proofErr w:type="spellStart"/>
+      <w:r>
+        <w:t>pyinstaller</w:t>
+      </w:r>
+      <w:proofErr w:type="spellEnd"/>
+      <w:r>
+        <w:t xml:space="preserve"> -n “Scoring </w:t>
+      </w:r>
+      <w:proofErr w:type="gramStart"/>
+      <w:r>
+        <w:t xml:space="preserve">Game”   </w:t>
+      </w:r>
+      <w:proofErr w:type="gramEnd"/>
       <w:r>
         <w:sym w:font="Wingdings" w:char="F0E0"/>
       </w:r>
@@ -30,8 +40,26 @@
       </w:r>
     </w:p>
     <w:p>
-      <w:r>
-        <w:t xml:space="preserve">pyinstaller -n or --name “Scoring Game” -F or  --onefile scoring_game.py </w:t>
+      <w:proofErr w:type="spellStart"/>
+      <w:r>
+        <w:t>pyinstaller</w:t>
+      </w:r>
+      <w:proofErr w:type="spellEnd"/>
+      <w:r>
+        <w:t xml:space="preserve"> -n or --name “Scoring Game” -F </w:t>
+      </w:r>
+      <w:proofErr w:type="gramStart"/>
+      <w:r>
+        <w:t>or  --</w:t>
+      </w:r>
+      <w:proofErr w:type="spellStart"/>
+      <w:proofErr w:type="gramEnd"/>
+      <w:r>
+        <w:t>onefile</w:t>
+      </w:r>
+      <w:proofErr w:type="spellEnd"/>
+      <w:r>
+        <w:t xml:space="preserve"> scoring_game.py </w:t>
       </w:r>
       <w:r>
         <w:sym w:font="Wingdings" w:char="F0E0"/>
@@ -41,8 +69,21 @@
       </w:r>
     </w:p>
     <w:p>
-      <w:r>
-        <w:t xml:space="preserve">pyinstaller –distpath (full path like - </w:t>
+      <w:proofErr w:type="spellStart"/>
+      <w:r>
+        <w:t>pyinstaller</w:t>
+      </w:r>
+      <w:proofErr w:type="spellEnd"/>
+      <w:r>
+        <w:t xml:space="preserve"> –</w:t>
+      </w:r>
+      <w:proofErr w:type="spellStart"/>
+      <w:r>
+        <w:t>distpath</w:t>
+      </w:r>
+      <w:proofErr w:type="spellEnd"/>
+      <w:r>
+        <w:t xml:space="preserve"> (full path like - </w:t>
       </w:r>
       <w:r>
         <w:t>E:\Python\chapters\APPS</w:t>
@@ -63,8 +104,21 @@
           <w:bottom w:val="single" w:sz="6" w:space="1" w:color="auto"/>
         </w:pBdr>
       </w:pPr>
-      <w:r>
-        <w:t xml:space="preserve">pyinstaller -i (path like - </w:t>
+      <w:proofErr w:type="spellStart"/>
+      <w:r>
+        <w:t>pyinstaller</w:t>
+      </w:r>
+      <w:proofErr w:type="spellEnd"/>
+      <w:r>
+        <w:t xml:space="preserve"> -</w:t>
+      </w:r>
+      <w:proofErr w:type="spellStart"/>
+      <w:r>
+        <w:t>i</w:t>
+      </w:r>
+      <w:proofErr w:type="spellEnd"/>
+      <w:r>
+        <w:t xml:space="preserve"> (path like - </w:t>
       </w:r>
       <w:r>
         <w:t>E:\Python\chapters\APPS\pic.jpg</w:t>
@@ -93,10 +147,23 @@
         <w:t xml:space="preserve"> </w:t>
       </w:r>
       <w:r>
-        <w:t>needs to be installed.(</w:t>
-      </w:r>
-      <w:r>
-        <w:t>Pillow needs to be installed to convert the .jpg file to .ico file</w:t>
+        <w:t xml:space="preserve">needs to be </w:t>
+      </w:r>
+      <w:proofErr w:type="gramStart"/>
+      <w:r>
+        <w:t>installed.(</w:t>
+      </w:r>
+      <w:proofErr w:type="gramEnd"/>
+      <w:r>
+        <w:t>Pillow needs to be installed to convert the .jpg file to .</w:t>
+      </w:r>
+      <w:proofErr w:type="spellStart"/>
+      <w:r>
+        <w:t>ico</w:t>
+      </w:r>
+      <w:proofErr w:type="spellEnd"/>
+      <w:r>
+        <w:t xml:space="preserve"> file</w:t>
       </w:r>
       <w:r>
         <w:t>)</w:t>
@@ -149,8 +216,17 @@
           <w:b/>
           <w:bCs/>
         </w:rPr>
-        <w:t>/11/2024 (updated SECTION and pulled using git pull )</w:t>
-      </w:r>
+        <w:t xml:space="preserve">/11/2024 (updated SECTION and pulled using git </w:t>
+      </w:r>
+      <w:proofErr w:type="gramStart"/>
+      <w:r>
+        <w:rPr>
+          <w:b/>
+          <w:bCs/>
+        </w:rPr>
+        <w:t>pull )</w:t>
+      </w:r>
+      <w:proofErr w:type="gramEnd"/>
     </w:p>
     <w:p>
       <w:pPr>
@@ -162,7 +238,20 @@
         <w:t>Learned</w:t>
       </w:r>
       <w:r>
-        <w:t xml:space="preserve"> to update .docx in vs code codespace(GitHub)</w:t>
+        <w:t xml:space="preserve"> to update .docx in vs code </w:t>
+      </w:r>
+      <w:proofErr w:type="spellStart"/>
+      <w:proofErr w:type="gramStart"/>
+      <w:r>
+        <w:t>codespace</w:t>
+      </w:r>
+      <w:proofErr w:type="spellEnd"/>
+      <w:r>
+        <w:t>(</w:t>
+      </w:r>
+      <w:proofErr w:type="gramEnd"/>
+      <w:r>
+        <w:t>GitHub)</w:t>
       </w:r>
     </w:p>
     <w:p>
@@ -218,7 +307,15 @@
         </w:pBdr>
       </w:pPr>
       <w:r>
-        <w:t>git pull it to the codespace (git pull origin main)</w:t>
+        <w:t xml:space="preserve">git pull it to the </w:t>
+      </w:r>
+      <w:proofErr w:type="spellStart"/>
+      <w:r>
+        <w:t>codespace</w:t>
+      </w:r>
+      <w:proofErr w:type="spellEnd"/>
+      <w:r>
+        <w:t xml:space="preserve"> (git pull origin main)</w:t>
       </w:r>
     </w:p>
     <w:p>
@@ -292,7 +389,15 @@
         <w:t>18/11/2024</w:t>
       </w:r>
       <w:r>
-        <w:t xml:space="preserve">--&gt; status|commit|push from terminal itself </w:t>
+        <w:t xml:space="preserve">--&gt; </w:t>
+      </w:r>
+      <w:proofErr w:type="spellStart"/>
+      <w:r>
+        <w:t>status|commit|push</w:t>
+      </w:r>
+      <w:proofErr w:type="spellEnd"/>
+      <w:r>
+        <w:t xml:space="preserve"> from terminal itself </w:t>
       </w:r>
     </w:p>
     <w:p>
@@ -302,12 +407,28 @@
     </w:p>
     <w:p>
       <w:r>
-        <w:t>git add file_name (if the file is not added to the repository)</w:t>
-      </w:r>
-    </w:p>
-    <w:p>
-      <w:r>
-        <w:t>git add . (</w:t>
+        <w:t xml:space="preserve">git add </w:t>
+      </w:r>
+      <w:proofErr w:type="spellStart"/>
+      <w:r>
+        <w:t>file_name</w:t>
+      </w:r>
+      <w:proofErr w:type="spellEnd"/>
+      <w:r>
+        <w:t xml:space="preserve"> (if the file is not added to the repository)</w:t>
+      </w:r>
+    </w:p>
+    <w:p>
+      <w:r>
+        <w:t xml:space="preserve">git </w:t>
+      </w:r>
+      <w:proofErr w:type="gramStart"/>
+      <w:r>
+        <w:t>add .</w:t>
+      </w:r>
+      <w:proofErr w:type="gramEnd"/>
+      <w:r>
+        <w:t xml:space="preserve"> (</w:t>
       </w:r>
       <w:r>
         <w:t>to add all files once</w:t>
@@ -342,13 +463,83 @@
         <w:rPr>
           <w:strike/>
         </w:rPr>
-        <w:t>import os from openpyxl import load_workbook from openpyxl import Workbook</w:t>
-      </w:r>
+        <w:t xml:space="preserve">import </w:t>
+      </w:r>
+      <w:proofErr w:type="spellStart"/>
       <w:r>
         <w:rPr>
           <w:strike/>
         </w:rPr>
-        <w:t>(Wrong approach)</w:t>
+        <w:t>os</w:t>
+      </w:r>
+      <w:proofErr w:type="spellEnd"/>
+      <w:r>
+        <w:rPr>
+          <w:strike/>
+        </w:rPr>
+        <w:t xml:space="preserve"> from </w:t>
+      </w:r>
+      <w:proofErr w:type="spellStart"/>
+      <w:r>
+        <w:rPr>
+          <w:strike/>
+        </w:rPr>
+        <w:t>openpyxl</w:t>
+      </w:r>
+      <w:proofErr w:type="spellEnd"/>
+      <w:r>
+        <w:rPr>
+          <w:strike/>
+        </w:rPr>
+        <w:t xml:space="preserve"> import </w:t>
+      </w:r>
+      <w:proofErr w:type="spellStart"/>
+      <w:r>
+        <w:rPr>
+          <w:strike/>
+        </w:rPr>
+        <w:t>load_workbook</w:t>
+      </w:r>
+      <w:proofErr w:type="spellEnd"/>
+      <w:r>
+        <w:rPr>
+          <w:strike/>
+        </w:rPr>
+        <w:t xml:space="preserve"> from </w:t>
+      </w:r>
+      <w:proofErr w:type="spellStart"/>
+      <w:r>
+        <w:rPr>
+          <w:strike/>
+        </w:rPr>
+        <w:t>openpyxl</w:t>
+      </w:r>
+      <w:proofErr w:type="spellEnd"/>
+      <w:r>
+        <w:rPr>
+          <w:strike/>
+        </w:rPr>
+        <w:t xml:space="preserve"> import </w:t>
+      </w:r>
+      <w:proofErr w:type="gramStart"/>
+      <w:r>
+        <w:rPr>
+          <w:strike/>
+        </w:rPr>
+        <w:t>Workbook</w:t>
+      </w:r>
+      <w:r>
+        <w:rPr>
+          <w:strike/>
+        </w:rPr>
+        <w:t>(</w:t>
+      </w:r>
+      <w:proofErr w:type="gramEnd"/>
+      <w:r>
+        <w:rPr>
+          <w:strike/>
+        </w:rPr>
+        <w:t>Wrong approach)</w:t>
       </w:r>
     </w:p>
     <w:p>
@@ -376,26 +567,47 @@
     </w:p>
     <w:p>
       <w:r>
-        <w:t>git add &lt;file name and so on..&gt;</w:t>
-      </w:r>
-    </w:p>
-    <w:p>
-      <w:r>
-        <w:t>git push origin main | git push origin main --force (if you are absolutely certain that you won't lose important changes that might be present on the remote branch. )</w:t>
-      </w:r>
-    </w:p>
-    <w:p>
-      <w:pPr>
-        <w:rPr>
-          <w:b/>
-        </w:rPr>
-      </w:pPr>
-      <w:r>
-        <w:rPr>
-          <w:b/>
-        </w:rPr>
-        <w:t>To pull any changes that are made in the directory into the codespace</w:t>
-      </w:r>
+        <w:t xml:space="preserve">git add &lt;file name and so </w:t>
+      </w:r>
+      <w:proofErr w:type="gramStart"/>
+      <w:r>
+        <w:t>on..</w:t>
+      </w:r>
+      <w:proofErr w:type="gramEnd"/>
+      <w:r>
+        <w:t>&gt;</w:t>
+      </w:r>
+    </w:p>
+    <w:p>
+      <w:r>
+        <w:t>git push origin main | git push origin main --force (if you are absolutely certain that you won't lose important changes that might be present on the remote branch</w:t>
+      </w:r>
+      <w:proofErr w:type="gramStart"/>
+      <w:r>
+        <w:t>. )</w:t>
+      </w:r>
+      <w:proofErr w:type="gramEnd"/>
+    </w:p>
+    <w:p>
+      <w:pPr>
+        <w:rPr>
+          <w:b/>
+        </w:rPr>
+      </w:pPr>
+      <w:r>
+        <w:rPr>
+          <w:b/>
+        </w:rPr>
+        <w:t xml:space="preserve">To pull any changes that are made in the directory into the </w:t>
+      </w:r>
+      <w:proofErr w:type="spellStart"/>
+      <w:r>
+        <w:rPr>
+          <w:b/>
+        </w:rPr>
+        <w:t>codespace</w:t>
+      </w:r>
+      <w:proofErr w:type="spellEnd"/>
     </w:p>
     <w:p>
       <w:r>
@@ -452,11 +664,16 @@
         <w:t xml:space="preserve"> </w:t>
       </w:r>
       <w:r>
-        <w:t>At my WeekO</w:t>
+        <w:t xml:space="preserve">At my </w:t>
+      </w:r>
+      <w:proofErr w:type="spellStart"/>
+      <w:r>
+        <w:t>WeekO</w:t>
       </w:r>
       <w:r>
         <w:t>FF</w:t>
       </w:r>
+      <w:proofErr w:type="spellEnd"/>
       <w:r>
         <w:t>.</w:t>
       </w:r>
@@ -504,7 +721,17 @@
     </w:p>
     <w:p>
       <w:r>
-        <w:t xml:space="preserve">git config --global user.email </w:t>
+        <w:t xml:space="preserve">git config --global </w:t>
+      </w:r>
+      <w:proofErr w:type="spellStart"/>
+      <w:proofErr w:type="gramStart"/>
+      <w:r>
+        <w:t>user.email</w:t>
+      </w:r>
+      <w:proofErr w:type="spellEnd"/>
+      <w:proofErr w:type="gramEnd"/>
+      <w:r>
+        <w:t xml:space="preserve"> </w:t>
       </w:r>
       <w:hyperlink r:id="rId5" w:history="1">
         <w:r>
@@ -586,8 +813,21 @@
           <w:szCs w:val="40"/>
           <w:u w:val="single"/>
         </w:rPr>
-        <w:t>Clone Repo to the Local VScode</w:t>
-      </w:r>
+        <w:t xml:space="preserve">Clone Repo to the Local </w:t>
+      </w:r>
+      <w:proofErr w:type="spellStart"/>
+      <w:r>
+        <w:rPr>
+          <w:b/>
+          <w:bCs/>
+          <w:color w:val="4C94D8" w:themeColor="text2" w:themeTint="80"/>
+          <w:sz w:val="32"/>
+          <w:szCs w:val="40"/>
+          <w:u w:val="single"/>
+        </w:rPr>
+        <w:t>VScode</w:t>
+      </w:r>
+      <w:proofErr w:type="spellEnd"/>
     </w:p>
     <w:p>
       <w:r>
@@ -616,6 +856,7 @@
         </w:rPr>
         <w:t xml:space="preserve">Changes form </w:t>
       </w:r>
+      <w:proofErr w:type="spellStart"/>
       <w:r>
         <w:rPr>
           <w:b/>
@@ -623,20 +864,46 @@
         </w:rPr>
         <w:t>Github</w:t>
       </w:r>
-      <w:r>
-        <w:rPr>
-          <w:b/>
-          <w:bCs/>
-        </w:rPr>
-        <w:t xml:space="preserve"> Vscode to </w:t>
-      </w:r>
-      <w:r>
-        <w:rPr>
-          <w:b/>
-          <w:bCs/>
-        </w:rPr>
-        <w:t>Local VScode</w:t>
-      </w:r>
+      <w:proofErr w:type="spellEnd"/>
+      <w:r>
+        <w:rPr>
+          <w:b/>
+          <w:bCs/>
+        </w:rPr>
+        <w:t xml:space="preserve"> </w:t>
+      </w:r>
+      <w:proofErr w:type="spellStart"/>
+      <w:r>
+        <w:rPr>
+          <w:b/>
+          <w:bCs/>
+        </w:rPr>
+        <w:t>Vscode</w:t>
+      </w:r>
+      <w:proofErr w:type="spellEnd"/>
+      <w:r>
+        <w:rPr>
+          <w:b/>
+          <w:bCs/>
+        </w:rPr>
+        <w:t xml:space="preserve"> to </w:t>
+      </w:r>
+      <w:r>
+        <w:rPr>
+          <w:b/>
+          <w:bCs/>
+        </w:rPr>
+        <w:t xml:space="preserve">Local </w:t>
+      </w:r>
+      <w:proofErr w:type="spellStart"/>
+      <w:r>
+        <w:rPr>
+          <w:b/>
+          <w:bCs/>
+        </w:rPr>
+        <w:t>VScode</w:t>
+      </w:r>
+      <w:proofErr w:type="spellEnd"/>
       <w:r>
         <w:rPr>
           <w:b/>
@@ -647,7 +914,23 @@
     </w:p>
     <w:p>
       <w:r>
-        <w:t>Changes made in codespace Vscode – git status (</w:t>
+        <w:t xml:space="preserve">Changes made in </w:t>
+      </w:r>
+      <w:proofErr w:type="spellStart"/>
+      <w:r>
+        <w:t>codespace</w:t>
+      </w:r>
+      <w:proofErr w:type="spellEnd"/>
+      <w:r>
+        <w:t xml:space="preserve"> </w:t>
+      </w:r>
+      <w:proofErr w:type="spellStart"/>
+      <w:r>
+        <w:t>Vscode</w:t>
+      </w:r>
+      <w:proofErr w:type="spellEnd"/>
+      <w:r>
+        <w:t xml:space="preserve"> – git status (</w:t>
       </w:r>
       <w:r>
         <w:rPr>
@@ -673,7 +956,15 @@
     </w:p>
     <w:p>
       <w:r>
-        <w:t>git add &lt;file name&gt; or git add . (to add all)</w:t>
+        <w:t xml:space="preserve">git add &lt;file name&gt; or git </w:t>
+      </w:r>
+      <w:proofErr w:type="gramStart"/>
+      <w:r>
+        <w:t>add .</w:t>
+      </w:r>
+      <w:proofErr w:type="gramEnd"/>
+      <w:r>
+        <w:t xml:space="preserve"> (to add all)</w:t>
       </w:r>
     </w:p>
     <w:p>
@@ -697,19 +988,53 @@
         </w:rPr>
         <w:t xml:space="preserve">push </w:t>
       </w:r>
-      <w:r>
-        <w:rPr>
-          <w:b/>
-          <w:bCs/>
-        </w:rPr>
-        <w:t xml:space="preserve">Github </w:t>
-      </w:r>
-      <w:r>
-        <w:rPr>
-          <w:b/>
-          <w:bCs/>
-        </w:rPr>
-        <w:t>Vscode-repo-then-local Vscode to pull</w:t>
+      <w:proofErr w:type="spellStart"/>
+      <w:r>
+        <w:rPr>
+          <w:b/>
+          <w:bCs/>
+        </w:rPr>
+        <w:t>Github</w:t>
+      </w:r>
+      <w:proofErr w:type="spellEnd"/>
+      <w:r>
+        <w:rPr>
+          <w:b/>
+          <w:bCs/>
+        </w:rPr>
+        <w:t xml:space="preserve"> </w:t>
+      </w:r>
+      <w:proofErr w:type="spellStart"/>
+      <w:r>
+        <w:rPr>
+          <w:b/>
+          <w:bCs/>
+        </w:rPr>
+        <w:t>Vscode</w:t>
+      </w:r>
+      <w:proofErr w:type="spellEnd"/>
+      <w:r>
+        <w:rPr>
+          <w:b/>
+          <w:bCs/>
+        </w:rPr>
+        <w:t xml:space="preserve">-repo-then-local </w:t>
+      </w:r>
+      <w:proofErr w:type="spellStart"/>
+      <w:r>
+        <w:rPr>
+          <w:b/>
+          <w:bCs/>
+        </w:rPr>
+        <w:t>Vscode</w:t>
+      </w:r>
+      <w:proofErr w:type="spellEnd"/>
+      <w:r>
+        <w:rPr>
+          <w:b/>
+          <w:bCs/>
+        </w:rPr>
+        <w:t xml:space="preserve"> to pull</w:t>
       </w:r>
       <w:r>
         <w:rPr>
@@ -721,8 +1046,21 @@
     </w:p>
     <w:p>
       <w:r>
-        <w:t>Git add &lt;file_name&gt; or git add .</w:t>
-      </w:r>
+        <w:t>Git add &lt;</w:t>
+      </w:r>
+      <w:proofErr w:type="spellStart"/>
+      <w:r>
+        <w:t>file_name</w:t>
+      </w:r>
+      <w:proofErr w:type="spellEnd"/>
+      <w:r>
+        <w:t xml:space="preserve">&gt; or git </w:t>
+      </w:r>
+      <w:proofErr w:type="gramStart"/>
+      <w:r>
+        <w:t>add .</w:t>
+      </w:r>
+      <w:proofErr w:type="gramEnd"/>
     </w:p>
     <w:p>
       <w:r>
@@ -779,11 +1117,16 @@
         <w:t xml:space="preserve"> is the </w:t>
       </w:r>
       <w:r>
-        <w:t>branch name</w:t>
+        <w:t xml:space="preserve">branch </w:t>
+      </w:r>
+      <w:proofErr w:type="gramStart"/>
+      <w:r>
+        <w:t>name</w:t>
       </w:r>
       <w:r>
         <w:t xml:space="preserve"> )</w:t>
       </w:r>
+      <w:proofErr w:type="gramEnd"/>
     </w:p>
     <w:p>
       <w:pPr>
@@ -801,7 +1144,17 @@
         <w:t xml:space="preserve">To see what’s changed before merging </w:t>
       </w:r>
       <w:r>
-        <w:t xml:space="preserve">the real results to you local system, as </w:t>
+        <w:t xml:space="preserve">the real results to </w:t>
+      </w:r>
+      <w:proofErr w:type="spellStart"/>
+      <w:proofErr w:type="gramStart"/>
+      <w:r>
+        <w:t>you</w:t>
+      </w:r>
+      <w:proofErr w:type="spellEnd"/>
+      <w:proofErr w:type="gramEnd"/>
+      <w:r>
+        <w:t xml:space="preserve"> local system, as </w:t>
       </w:r>
       <w:r>
         <w:rPr>
@@ -919,10 +1272,7 @@
         <w:sym w:font="Wingdings" w:char="F0E0"/>
       </w:r>
       <w:r>
-        <w:t xml:space="preserve"> </w:t>
-      </w:r>
-      <w:r>
-        <w:t>Then use git merge origin/</w:t>
+        <w:t xml:space="preserve"> git merge origin/</w:t>
       </w:r>
       <w:r>
         <w:t>main</w:t>
@@ -1064,8 +1414,20 @@
           <w:sz w:val="28"/>
           <w:szCs w:val="36"/>
         </w:rPr>
-        <w:t>Remote Github</w:t>
-      </w:r>
+        <w:t xml:space="preserve">Remote </w:t>
+      </w:r>
+      <w:proofErr w:type="spellStart"/>
+      <w:r>
+        <w:rPr>
+          <w:b/>
+          <w:bCs/>
+          <w:color w:val="4C94D8" w:themeColor="text2" w:themeTint="80"/>
+          <w:sz w:val="28"/>
+          <w:szCs w:val="36"/>
+        </w:rPr>
+        <w:t>Github</w:t>
+      </w:r>
+      <w:proofErr w:type="spellEnd"/>
     </w:p>
     <w:p>
       <w:r>
@@ -1106,7 +1468,15 @@
         <w:t>upstream</w:t>
       </w:r>
       <w:r>
-        <w:t xml:space="preserve"> also, but then everytime you will have to use upstream as your remote repository name, as this can be renamed also.)</w:t>
+        <w:t xml:space="preserve"> also, but then </w:t>
+      </w:r>
+      <w:proofErr w:type="spellStart"/>
+      <w:r>
+        <w:t>everytime</w:t>
+      </w:r>
+      <w:proofErr w:type="spellEnd"/>
+      <w:r>
+        <w:t xml:space="preserve"> you will have to use upstream as your remote repository name, as this can be renamed also.)</w:t>
       </w:r>
     </w:p>
     <w:p>
@@ -1154,7 +1524,15 @@
         <w:sym w:font="Wingdings" w:char="F0E0"/>
       </w:r>
       <w:r>
-        <w:t xml:space="preserve"> git remote -v (once verified the updated name – eg.  git push upstream main)</w:t>
+        <w:t xml:space="preserve"> git remote -v (once verified the updated name – </w:t>
+      </w:r>
+      <w:proofErr w:type="spellStart"/>
+      <w:r>
+        <w:t>eg.</w:t>
+      </w:r>
+      <w:proofErr w:type="spellEnd"/>
+      <w:r>
+        <w:t xml:space="preserve">  git push upstream main)</w:t>
       </w:r>
     </w:p>
     <w:p>
@@ -1238,10 +1616,34 @@
           <w:b/>
           <w:bCs/>
         </w:rPr>
-        <w:t xml:space="preserve">Without removing setting url of the remote repository coming from – </w:t>
-      </w:r>
-      <w:r>
-        <w:t xml:space="preserve">git remote set-url origin </w:t>
+        <w:t xml:space="preserve">Without removing setting </w:t>
+      </w:r>
+      <w:proofErr w:type="spellStart"/>
+      <w:r>
+        <w:rPr>
+          <w:b/>
+          <w:bCs/>
+        </w:rPr>
+        <w:t>url</w:t>
+      </w:r>
+      <w:proofErr w:type="spellEnd"/>
+      <w:r>
+        <w:rPr>
+          <w:b/>
+          <w:bCs/>
+        </w:rPr>
+        <w:t xml:space="preserve"> of the remote repository coming from – </w:t>
+      </w:r>
+      <w:r>
+        <w:t>git remote set-</w:t>
+      </w:r>
+      <w:proofErr w:type="spellStart"/>
+      <w:r>
+        <w:t>url</w:t>
+      </w:r>
+      <w:proofErr w:type="spellEnd"/>
+      <w:r>
+        <w:t xml:space="preserve"> origin </w:t>
       </w:r>
       <w:r>
         <w:rPr>
@@ -1260,7 +1662,23 @@
           <w:b/>
           <w:bCs/>
         </w:rPr>
-        <w:t xml:space="preserve">Git init </w:t>
+        <w:t xml:space="preserve">Git </w:t>
+      </w:r>
+      <w:proofErr w:type="spellStart"/>
+      <w:r>
+        <w:rPr>
+          <w:b/>
+          <w:bCs/>
+        </w:rPr>
+        <w:t>init</w:t>
+      </w:r>
+      <w:proofErr w:type="spellEnd"/>
+      <w:r>
+        <w:rPr>
+          <w:b/>
+          <w:bCs/>
+        </w:rPr>
+        <w:t xml:space="preserve"> </w:t>
       </w:r>
       <w:r>
         <w:rPr>
@@ -1277,8 +1695,13 @@
         <w:t xml:space="preserve"> </w:t>
       </w:r>
       <w:r>
-        <w:t>git init</w:t>
-      </w:r>
+        <w:t xml:space="preserve">git </w:t>
+      </w:r>
+      <w:proofErr w:type="spellStart"/>
+      <w:r>
+        <w:t>init</w:t>
+      </w:r>
+      <w:proofErr w:type="spellEnd"/>
       <w:r>
         <w:t xml:space="preserve"> (to </w:t>
       </w:r>
@@ -1300,7 +1723,15 @@
     </w:p>
     <w:p>
       <w:r>
-        <w:t>Git add . (add all)</w:t>
+        <w:t xml:space="preserve">Git </w:t>
+      </w:r>
+      <w:proofErr w:type="gramStart"/>
+      <w:r>
+        <w:t>add .</w:t>
+      </w:r>
+      <w:proofErr w:type="gramEnd"/>
+      <w:r>
+        <w:t xml:space="preserve"> (add all)</w:t>
       </w:r>
     </w:p>
     <w:p>
@@ -1527,6 +1958,7 @@
         </w:rPr>
         <w:t xml:space="preserve">Green </w:t>
       </w:r>
+      <w:proofErr w:type="gramStart"/>
       <w:r>
         <w:rPr>
           <w:b/>
@@ -1543,7 +1975,14 @@
         <w:rPr>
           <w:bCs/>
         </w:rPr>
-        <w:t>)(Now after git commit no new changes but yet to PUSH</w:t>
+        <w:t>)(</w:t>
+      </w:r>
+      <w:proofErr w:type="gramEnd"/>
+      <w:r>
+        <w:rPr>
+          <w:bCs/>
+        </w:rPr>
+        <w:t>Now after git commit no new changes but yet to PUSH</w:t>
       </w:r>
       <w:r>
         <w:rPr>
@@ -1555,8 +1994,16 @@
         <w:rPr>
           <w:b/>
         </w:rPr>
-        <w:t>No Unstaged</w:t>
-      </w:r>
+        <w:t xml:space="preserve">No </w:t>
+      </w:r>
+      <w:proofErr w:type="spellStart"/>
+      <w:r>
+        <w:rPr>
+          <w:b/>
+        </w:rPr>
+        <w:t>Unstaged</w:t>
+      </w:r>
+      <w:proofErr w:type="spellEnd"/>
       <w:r>
         <w:rPr>
           <w:bCs/>
@@ -1579,7 +2026,21 @@
         <w:rPr>
           <w:bCs/>
         </w:rPr>
-        <w:t xml:space="preserve">Also, you can add multiple commits eg. 3 different commits and staged all of them but YET have not PUSHED anything. As soon as you git push origin main, this will push all the changes also as well as number of commits also, i.e. 3 different commits (which you can see from </w:t>
+        <w:t xml:space="preserve">Also, you can add multiple commits </w:t>
+      </w:r>
+      <w:proofErr w:type="spellStart"/>
+      <w:r>
+        <w:rPr>
+          <w:bCs/>
+        </w:rPr>
+        <w:t>eg.</w:t>
+      </w:r>
+      <w:proofErr w:type="spellEnd"/>
+      <w:r>
+        <w:rPr>
+          <w:bCs/>
+        </w:rPr>
+        <w:t xml:space="preserve"> 3 different commits and staged all of them but YET have not PUSHED anything. As soon as you git push origin main, this will push all the changes also as well as number of commits also, i.e. 3 different commits (which you can see from </w:t>
       </w:r>
       <w:r>
         <w:rPr>
@@ -1599,6 +2060,7 @@
         </w:rPr>
         <w:t xml:space="preserve">option available when you got to your code without editing in the GitHub Repo or </w:t>
       </w:r>
+      <w:proofErr w:type="gramStart"/>
       <w:r>
         <w:rPr>
           <w:b/>
@@ -1609,7 +2071,14 @@
         <w:rPr>
           <w:bCs/>
         </w:rPr>
-        <w:t xml:space="preserve"> option showing </w:t>
+        <w:t xml:space="preserve"> option</w:t>
+      </w:r>
+      <w:proofErr w:type="gramEnd"/>
+      <w:r>
+        <w:rPr>
+          <w:bCs/>
+        </w:rPr>
+        <w:t xml:space="preserve"> showing </w:t>
       </w:r>
       <w:r>
         <w:rPr>
@@ -1643,13 +2112,41 @@
         <w:rPr>
           <w:bCs/>
         </w:rPr>
-        <w:t xml:space="preserve">In local Vscode use ls -a or -Hidden to get if you get </w:t>
-      </w:r>
-      <w:r>
-        <w:rPr>
-          <w:b/>
-        </w:rPr>
-        <w:t xml:space="preserve">.git </w:t>
+        <w:t xml:space="preserve">In local </w:t>
+      </w:r>
+      <w:proofErr w:type="spellStart"/>
+      <w:r>
+        <w:rPr>
+          <w:bCs/>
+        </w:rPr>
+        <w:t>Vscode</w:t>
+      </w:r>
+      <w:proofErr w:type="spellEnd"/>
+      <w:r>
+        <w:rPr>
+          <w:bCs/>
+        </w:rPr>
+        <w:t xml:space="preserve"> use ls -a or -Hidden to get if you </w:t>
+      </w:r>
+      <w:proofErr w:type="gramStart"/>
+      <w:r>
+        <w:rPr>
+          <w:bCs/>
+        </w:rPr>
+        <w:t xml:space="preserve">get </w:t>
+      </w:r>
+      <w:r>
+        <w:rPr>
+          <w:b/>
+        </w:rPr>
+        <w:t>.git</w:t>
+      </w:r>
+      <w:proofErr w:type="gramEnd"/>
+      <w:r>
+        <w:rPr>
+          <w:b/>
+        </w:rPr>
+        <w:t xml:space="preserve"> </w:t>
       </w:r>
       <w:r>
         <w:rPr>
@@ -1720,7 +2217,23 @@
         <w:t xml:space="preserve"> branch in which I am working right now – </w:t>
       </w:r>
       <w:r>
-        <w:t>git branch (&lt;green colored&gt; branch will show the current branch &amp; &lt;white colored&gt; branches are, in total branches)</w:t>
+        <w:t xml:space="preserve">git branch (&lt;green </w:t>
+      </w:r>
+      <w:proofErr w:type="spellStart"/>
+      <w:r>
+        <w:t>colored</w:t>
+      </w:r>
+      <w:proofErr w:type="spellEnd"/>
+      <w:r>
+        <w:t xml:space="preserve">&gt; branch will show the current branch &amp; &lt;white </w:t>
+      </w:r>
+      <w:proofErr w:type="spellStart"/>
+      <w:r>
+        <w:t>colored</w:t>
+      </w:r>
+      <w:proofErr w:type="spellEnd"/>
+      <w:r>
+        <w:t>&gt; branches are, in total branches)</w:t>
       </w:r>
     </w:p>
     <w:p>
@@ -1794,10 +2307,18 @@
         <w:t xml:space="preserve"> NEW BRANCH</w:t>
       </w:r>
       <w:r>
-        <w:t xml:space="preserve"> “Nikhil”)</w:t>
-      </w:r>
-      <w:r>
-        <w:t>(but git branch Nikhil, will only create a branch name Nikhil but you will still remain in the main branch)</w:t>
+        <w:t xml:space="preserve"> “Nikhil</w:t>
+      </w:r>
+      <w:proofErr w:type="gramStart"/>
+      <w:r>
+        <w:t>”)</w:t>
+      </w:r>
+      <w:r>
+        <w:t>(</w:t>
+      </w:r>
+      <w:proofErr w:type="gramEnd"/>
+      <w:r>
+        <w:t>but git branch Nikhil, will only create a branch name Nikhil but you will still remain in the main branch)</w:t>
       </w:r>
     </w:p>
     <w:p>
@@ -1901,7 +2422,13 @@
         </w:numPr>
       </w:pPr>
       <w:r>
-        <w:t xml:space="preserve">git branch -d Nikhil (will delete the branch </w:t>
+        <w:t xml:space="preserve">git branch -d Nikhil </w:t>
+      </w:r>
+      <w:r>
+        <w:t xml:space="preserve">or git branch -D Nikhil </w:t>
+      </w:r>
+      <w:r>
+        <w:t xml:space="preserve">(will delete the branch </w:t>
       </w:r>
       <w:r>
         <w:rPr>
@@ -1909,6 +2436,13 @@
           <w:bCs/>
         </w:rPr>
         <w:t>locally</w:t>
+      </w:r>
+      <w:r>
+        <w:rPr>
+          <w:b/>
+          <w:bCs/>
+        </w:rPr>
+        <w:t xml:space="preserve"> &amp; -D will force to delete</w:t>
       </w:r>
       <w:r>
         <w:t>)</w:t>
@@ -2008,7 +2542,53 @@
           <w:sz w:val="24"/>
           <w:szCs w:val="32"/>
         </w:rPr>
-        <w:t>You can see changes in your local VSCode also when changing tha active branch</w:t>
+        <w:t xml:space="preserve">You can see changes in your local </w:t>
+      </w:r>
+      <w:proofErr w:type="spellStart"/>
+      <w:r>
+        <w:rPr>
+          <w:b/>
+          <w:bCs/>
+          <w:i/>
+          <w:iCs/>
+          <w:sz w:val="24"/>
+          <w:szCs w:val="32"/>
+        </w:rPr>
+        <w:t>VSCode</w:t>
+      </w:r>
+      <w:proofErr w:type="spellEnd"/>
+      <w:r>
+        <w:rPr>
+          <w:b/>
+          <w:bCs/>
+          <w:i/>
+          <w:iCs/>
+          <w:sz w:val="24"/>
+          <w:szCs w:val="32"/>
+        </w:rPr>
+        <w:t xml:space="preserve"> also when changing th</w:t>
+      </w:r>
+      <w:r>
+        <w:rPr>
+          <w:b/>
+          <w:bCs/>
+          <w:i/>
+          <w:iCs/>
+          <w:sz w:val="24"/>
+          <w:szCs w:val="32"/>
+        </w:rPr>
+        <w:t>e</w:t>
+      </w:r>
+      <w:r>
+        <w:rPr>
+          <w:b/>
+          <w:bCs/>
+          <w:i/>
+          <w:iCs/>
+          <w:sz w:val="24"/>
+          <w:szCs w:val="32"/>
+        </w:rPr>
+        <w:t xml:space="preserve"> active branch</w:t>
       </w:r>
       <w:r>
         <w:t xml:space="preserve"> -- git checkout Nikhil or git checkout main, </w:t>
@@ -2068,7 +2648,32 @@
           <w:sz w:val="24"/>
           <w:szCs w:val="32"/>
         </w:rPr>
-        <w:t xml:space="preserve">git revert -m 1 &lt;hash code(eg. </w:t>
+        <w:t xml:space="preserve">git revert -m 1 &lt;hash </w:t>
+      </w:r>
+      <w:proofErr w:type="gramStart"/>
+      <w:r>
+        <w:rPr>
+          <w:sz w:val="24"/>
+          <w:szCs w:val="32"/>
+        </w:rPr>
+        <w:t>code(</w:t>
+      </w:r>
+      <w:proofErr w:type="spellStart"/>
+      <w:proofErr w:type="gramEnd"/>
+      <w:r>
+        <w:rPr>
+          <w:sz w:val="24"/>
+          <w:szCs w:val="32"/>
+        </w:rPr>
+        <w:t>eg.</w:t>
+      </w:r>
+      <w:proofErr w:type="spellEnd"/>
+      <w:r>
+        <w:rPr>
+          <w:sz w:val="24"/>
+          <w:szCs w:val="32"/>
+        </w:rPr>
+        <w:t xml:space="preserve"> </w:t>
       </w:r>
       <w:r>
         <w:rPr>
@@ -2164,7 +2769,23 @@
           <w:sz w:val="28"/>
           <w:szCs w:val="36"/>
         </w:rPr>
-        <w:t xml:space="preserve"> changes (Untracked file|Modified file)</w:t>
+        <w:t xml:space="preserve"> changes (Untracked </w:t>
+      </w:r>
+      <w:proofErr w:type="spellStart"/>
+      <w:r>
+        <w:rPr>
+          <w:sz w:val="28"/>
+          <w:szCs w:val="36"/>
+        </w:rPr>
+        <w:t>file|Modified</w:t>
+      </w:r>
+      <w:proofErr w:type="spellEnd"/>
+      <w:r>
+        <w:rPr>
+          <w:sz w:val="28"/>
+          <w:szCs w:val="36"/>
+        </w:rPr>
+        <w:t xml:space="preserve"> file)</w:t>
       </w:r>
       <w:r>
         <w:rPr>
@@ -2288,6 +2909,7 @@
           <w:numId w:val="5"/>
         </w:numPr>
       </w:pPr>
+      <w:proofErr w:type="gramStart"/>
       <w:r>
         <w:rPr>
           <w:b/>
@@ -2296,17 +2918,33 @@
         <w:t>SUMIF</w:t>
       </w:r>
       <w:r>
-        <w:t xml:space="preserve">(category1, </w:t>
+        <w:t>(</w:t>
+      </w:r>
+      <w:proofErr w:type="gramEnd"/>
+      <w:r>
+        <w:t xml:space="preserve">category1, </w:t>
       </w:r>
       <w:r>
         <w:rPr>
           <w:i/>
           <w:iCs/>
         </w:rPr>
-        <w:t>what to search</w:t>
-      </w:r>
-      <w:r>
-        <w:t>,prices\numbers)</w:t>
+        <w:t xml:space="preserve">what to </w:t>
+      </w:r>
+      <w:proofErr w:type="spellStart"/>
+      <w:r>
+        <w:rPr>
+          <w:i/>
+          <w:iCs/>
+        </w:rPr>
+        <w:t>search</w:t>
+      </w:r>
+      <w:r>
+        <w:t>,prices</w:t>
+      </w:r>
+      <w:proofErr w:type="spellEnd"/>
+      <w:r>
+        <w:t>\numbers)</w:t>
       </w:r>
     </w:p>
     <w:p>
@@ -2317,6 +2955,7 @@
           <w:numId w:val="5"/>
         </w:numPr>
       </w:pPr>
+      <w:proofErr w:type="gramStart"/>
       <w:r>
         <w:rPr>
           <w:b/>
@@ -2325,7 +2964,11 @@
         <w:t>IF</w:t>
       </w:r>
       <w:r>
-        <w:t>(condition1(met),print this(could be a text | blank space | a value of a cell),Else print this same way)</w:t>
+        <w:t>(</w:t>
+      </w:r>
+      <w:proofErr w:type="gramEnd"/>
+      <w:r>
+        <w:t>condition1(met),print this(could be a text | blank space | a value of a cell),Else print this same way)</w:t>
       </w:r>
     </w:p>
     <w:p>
@@ -2350,7 +2993,23 @@
         <w:sym w:font="Wingdings" w:char="F0E0"/>
       </w:r>
       <w:r>
-        <w:t xml:space="preserve"> sumproduct(range(B2:B)&lt;&gt;”category name”</w:t>
+        <w:t xml:space="preserve"> </w:t>
+      </w:r>
+      <w:proofErr w:type="spellStart"/>
+      <w:r>
+        <w:t>sumproduct</w:t>
+      </w:r>
+      <w:proofErr w:type="spellEnd"/>
+      <w:r>
+        <w:t>(range(B</w:t>
+      </w:r>
+      <w:proofErr w:type="gramStart"/>
+      <w:r>
+        <w:t>2:B</w:t>
+      </w:r>
+      <w:proofErr w:type="gramEnd"/>
+      <w:r>
+        <w:t>)&lt;&gt;”category name”</w:t>
       </w:r>
       <w:r>
         <w:t xml:space="preserve"> </w:t>
@@ -2376,7 +3035,15 @@
         <w:t>form responses</w:t>
       </w:r>
       <w:r>
-        <w:t>) + sumproduct(range(B2:B)=”Other”, Price range(</w:t>
+        <w:t xml:space="preserve">) + </w:t>
+      </w:r>
+      <w:proofErr w:type="spellStart"/>
+      <w:r>
+        <w:t>sumproduct</w:t>
+      </w:r>
+      <w:proofErr w:type="spellEnd"/>
+      <w:r>
+        <w:t>(range(B2:B)=”Other”, Price range(</w:t>
       </w:r>
       <w:r>
         <w:rPr>
@@ -2425,7 +3092,15 @@
         </w:numPr>
       </w:pPr>
       <w:r>
-        <w:t>Already defined a text date in A2, A3,… and add one day to the below cell like that.</w:t>
+        <w:t>Already defined a text date in A2, A</w:t>
+      </w:r>
+      <w:proofErr w:type="gramStart"/>
+      <w:r>
+        <w:t>3,…</w:t>
+      </w:r>
+      <w:proofErr w:type="gramEnd"/>
+      <w:r>
+        <w:t xml:space="preserve"> and add one day to the below cell like that.</w:t>
       </w:r>
     </w:p>
     <w:p>
@@ -2445,6 +3120,8 @@
       <w:r>
         <w:t xml:space="preserve"> </w:t>
       </w:r>
+      <w:proofErr w:type="spellStart"/>
+      <w:proofErr w:type="gramStart"/>
       <w:r>
         <w:rPr>
           <w:b/>
@@ -2452,6 +3129,7 @@
         </w:rPr>
         <w:t>sumif</w:t>
       </w:r>
+      <w:proofErr w:type="spellEnd"/>
       <w:r>
         <w:rPr>
           <w:b/>
@@ -2459,8 +3137,25 @@
         </w:rPr>
         <w:t>(</w:t>
       </w:r>
-      <w:r>
-        <w:t>range of all the entries of the timestampt(Raw daily sheet’!A:A)</w:t>
+      <w:proofErr w:type="gramEnd"/>
+      <w:r>
+        <w:t xml:space="preserve">range of all the entries of the </w:t>
+      </w:r>
+      <w:proofErr w:type="spellStart"/>
+      <w:r>
+        <w:t>timestampt</w:t>
+      </w:r>
+      <w:proofErr w:type="spellEnd"/>
+      <w:r>
+        <w:t xml:space="preserve">(Raw daily </w:t>
+      </w:r>
+      <w:proofErr w:type="spellStart"/>
+      <w:r>
+        <w:t>sheet’!A:A</w:t>
+      </w:r>
+      <w:proofErr w:type="spellEnd"/>
+      <w:r>
+        <w:t>)</w:t>
       </w:r>
       <w:r>
         <w:rPr>
@@ -2480,7 +3175,15 @@
         <w:t>,</w:t>
       </w:r>
       <w:r>
-        <w:t>range of all the price entries (Raw daily sheet’!B:B)</w:t>
+        <w:t xml:space="preserve">range of all the price entries (Raw daily </w:t>
+      </w:r>
+      <w:proofErr w:type="spellStart"/>
+      <w:r>
+        <w:t>sheet’!B:B</w:t>
+      </w:r>
+      <w:proofErr w:type="spellEnd"/>
+      <w:r>
+        <w:t>)</w:t>
       </w:r>
       <w:r>
         <w:rPr>
@@ -2499,7 +3202,15 @@
         </w:numPr>
       </w:pPr>
       <w:r>
-        <w:t>To sum each Price Entries for the Each Time Entries, and then A2 is each day DATES(daily)</w:t>
+        <w:t xml:space="preserve">To sum each Price Entries for the Each Time Entries, and then A2 is each day </w:t>
+      </w:r>
+      <w:proofErr w:type="gramStart"/>
+      <w:r>
+        <w:t>DATES(</w:t>
+      </w:r>
+      <w:proofErr w:type="gramEnd"/>
+      <w:r>
+        <w:t>daily)</w:t>
       </w:r>
     </w:p>
     <w:p>
@@ -2529,8 +3240,18 @@
           <w:bCs/>
         </w:rPr>
       </w:pPr>
-      <w:r>
-        <w:t>Arrayformula(Range of all the Price Entries | Range of all the Time Entries)</w:t>
+      <w:proofErr w:type="spellStart"/>
+      <w:proofErr w:type="gramStart"/>
+      <w:r>
+        <w:t>Arrayformula</w:t>
+      </w:r>
+      <w:proofErr w:type="spellEnd"/>
+      <w:r>
+        <w:t>(</w:t>
+      </w:r>
+      <w:proofErr w:type="gramEnd"/>
+      <w:r>
+        <w:t>Range of all the Price Entries | Range of all the Time Entries)</w:t>
       </w:r>
     </w:p>
     <w:p>
@@ -2562,7 +3283,20 @@
         </w:rPr>
       </w:pPr>
       <w:r>
-        <w:t>For the dates Arrayformula(DATE(Year(range),Month(range),Day(Range))</w:t>
+        <w:t xml:space="preserve">For the dates </w:t>
+      </w:r>
+      <w:proofErr w:type="spellStart"/>
+      <w:proofErr w:type="gramStart"/>
+      <w:r>
+        <w:t>Arrayformula</w:t>
+      </w:r>
+      <w:proofErr w:type="spellEnd"/>
+      <w:r>
+        <w:t>(</w:t>
+      </w:r>
+      <w:proofErr w:type="gramEnd"/>
+      <w:r>
+        <w:t>DATE(Year(range),Month(range),Day(Range))</w:t>
       </w:r>
     </w:p>
     <w:p>
@@ -2593,7 +3327,20 @@
         </w:rPr>
       </w:pPr>
       <w:r>
-        <w:t xml:space="preserve">Using arrayformula(B6:B100-B$5), to get the B5 cell locked, so increase B6-B5, B7-B5 and get the total units from cell 5 till the </w:t>
+        <w:t xml:space="preserve">Using </w:t>
+      </w:r>
+      <w:proofErr w:type="spellStart"/>
+      <w:proofErr w:type="gramStart"/>
+      <w:r>
+        <w:t>arrayformula</w:t>
+      </w:r>
+      <w:proofErr w:type="spellEnd"/>
+      <w:r>
+        <w:t>(</w:t>
+      </w:r>
+      <w:proofErr w:type="gramEnd"/>
+      <w:r>
+        <w:t xml:space="preserve">B6:B100-B$5), to get the B5 cell locked, so increase B6-B5, B7-B5 and get the total units from cell 5 till the </w:t>
       </w:r>
       <w:r>
         <w:rPr>
@@ -2628,7 +3375,15 @@
         <w:sym w:font="Wingdings" w:char="F0E0"/>
       </w:r>
       <w:r>
-        <w:t xml:space="preserve"> if((D7-D6)&gt;0,D7-D6,””), get the latest two subtracted by each other and if greater than 0 then print, else not.</w:t>
+        <w:t xml:space="preserve"> if((D7-D6)&gt;</w:t>
+      </w:r>
+      <w:proofErr w:type="gramStart"/>
+      <w:r>
+        <w:t>0,D</w:t>
+      </w:r>
+      <w:proofErr w:type="gramEnd"/>
+      <w:r>
+        <w:t>7-D6,””), get the latest two subtracted by each other and if greater than 0 then print, else not.</w:t>
       </w:r>
     </w:p>
     <w:p>
@@ -2674,6 +3429,8 @@
       <w:r>
         <w:t xml:space="preserve">Used </w:t>
       </w:r>
+      <w:proofErr w:type="spellStart"/>
+      <w:proofErr w:type="gramStart"/>
       <w:r>
         <w:rPr>
           <w:b/>
@@ -2681,14 +3438,27 @@
         </w:rPr>
         <w:t>iferror</w:t>
       </w:r>
-      <w:r>
-        <w:t xml:space="preserve">(if condition is met then </w:t>
+      <w:proofErr w:type="spellEnd"/>
+      <w:r>
+        <w:t>(</w:t>
+      </w:r>
+      <w:proofErr w:type="gramEnd"/>
+      <w:r>
+        <w:t xml:space="preserve">if condition is met then </w:t>
       </w:r>
       <w:r>
         <w:sym w:font="Wingdings" w:char="F0E0"/>
       </w:r>
       <w:r>
-        <w:t xml:space="preserve"> condition, elif some error then in the place of that error print whatever you want)</w:t>
+        <w:t xml:space="preserve"> condition, </w:t>
+      </w:r>
+      <w:proofErr w:type="spellStart"/>
+      <w:r>
+        <w:t>elif</w:t>
+      </w:r>
+      <w:proofErr w:type="spellEnd"/>
+      <w:r>
+        <w:t xml:space="preserve"> some error then in the place of that error print whatever you want)</w:t>
       </w:r>
     </w:p>
     <w:p>
@@ -2722,9 +3492,23 @@
       <w:r>
         <w:sym w:font="Wingdings" w:char="F0E0"/>
       </w:r>
-      <w:r>
-        <w:t xml:space="preserve">fdd[study] =”Yes”,15,-20) with </w:t>
-      </w:r>
+      <w:proofErr w:type="spellStart"/>
+      <w:r>
+        <w:t>fdd</w:t>
+      </w:r>
+      <w:proofErr w:type="spellEnd"/>
+      <w:r>
+        <w:t xml:space="preserve">[study] </w:t>
+      </w:r>
+      <w:proofErr w:type="gramStart"/>
+      <w:r>
+        <w:t>=”Yes</w:t>
+      </w:r>
+      <w:proofErr w:type="gramEnd"/>
+      <w:r>
+        <w:t xml:space="preserve">”,15,-20) with </w:t>
+      </w:r>
+      <w:proofErr w:type="spellStart"/>
       <w:r>
         <w:rPr>
           <w:b/>
@@ -2732,6 +3516,7 @@
         </w:rPr>
         <w:t>iferror</w:t>
       </w:r>
+      <w:proofErr w:type="spellEnd"/>
     </w:p>
     <w:p>
       <w:pPr>
@@ -2748,7 +3533,25 @@
         </w:rPr>
       </w:pPr>
       <w:r>
-        <w:t xml:space="preserve">used mod(value,divisor)=remainder , if this condition of row() is true then print the vale of sum, else not </w:t>
+        <w:t>used mod(</w:t>
+      </w:r>
+      <w:proofErr w:type="spellStart"/>
+      <w:proofErr w:type="gramStart"/>
+      <w:r>
+        <w:t>value,divisor</w:t>
+      </w:r>
+      <w:proofErr w:type="spellEnd"/>
+      <w:proofErr w:type="gramEnd"/>
+      <w:r>
+        <w:t xml:space="preserve">)=remainder , if this condition of row() is true then print the </w:t>
+      </w:r>
+      <w:proofErr w:type="spellStart"/>
+      <w:r>
+        <w:t>vale</w:t>
+      </w:r>
+      <w:proofErr w:type="spellEnd"/>
+      <w:r>
+        <w:t xml:space="preserve"> of sum, else not </w:t>
       </w:r>
       <w:r>
         <w:sym w:font="Wingdings" w:char="F0E0"/>
@@ -2791,14 +3594,27 @@
         </w:rPr>
       </w:pPr>
       <w:r>
-        <w:t xml:space="preserve">Multiple conditional formatting for different colors to show for </w:t>
+        <w:t xml:space="preserve">Multiple conditional formatting for different </w:t>
+      </w:r>
+      <w:proofErr w:type="spellStart"/>
+      <w:r>
+        <w:t>colors</w:t>
+      </w:r>
+      <w:proofErr w:type="spellEnd"/>
+      <w:r>
+        <w:t xml:space="preserve"> to show for </w:t>
       </w:r>
       <w:r>
         <w:sym w:font="Wingdings" w:char="F0E0"/>
       </w:r>
       <w:r>
-        <w:t xml:space="preserve"> text starts with | &gt;= | range | etc..</w:t>
-      </w:r>
+        <w:t xml:space="preserve"> text starts with | &gt;= | range | </w:t>
+      </w:r>
+      <w:proofErr w:type="gramStart"/>
+      <w:r>
+        <w:t>etc..</w:t>
+      </w:r>
+      <w:proofErr w:type="gramEnd"/>
     </w:p>
     <w:p>
       <w:pPr>
@@ -2821,7 +3637,27 @@
           <w:sz w:val="20"/>
           <w:szCs w:val="24"/>
         </w:rPr>
-        <w:t>=IF(ROW()=9, SUM(O2:O9), IF(MOD(ROW(), 7) = 2, SUM(OFFSET(O$2, (ROW()-8)/7*7, 0, 7)), ""))</w:t>
+        <w:t>=IF(</w:t>
+      </w:r>
+      <w:proofErr w:type="gramStart"/>
+      <w:r>
+        <w:rPr>
+          <w:b/>
+          <w:bCs/>
+          <w:sz w:val="20"/>
+          <w:szCs w:val="24"/>
+        </w:rPr>
+        <w:t>ROW(</w:t>
+      </w:r>
+      <w:proofErr w:type="gramEnd"/>
+      <w:r>
+        <w:rPr>
+          <w:b/>
+          <w:bCs/>
+          <w:sz w:val="20"/>
+          <w:szCs w:val="24"/>
+        </w:rPr>
+        <w:t>)=9, SUM(O2:O9), IF(MOD(ROW(), 7) = 2, SUM(OFFSET(O$2, (ROW()-8)/7*7, 0, 7)), ""))</w:t>
       </w:r>
       <w:r>
         <w:rPr>
@@ -2929,20 +3765,153 @@
     <w:p/>
     <w:p>
       <w:r>
-        <w:t>**Disclaimer 3--&gt;** As soon as you have typed all your Slots, Display it also. So, 1&lt;sup&gt;st&lt;/sup&gt; Table for Time Slot display &amp; 2&lt;sup&gt;nd&lt;/sup&gt; for Full Schedule Display.</w:t>
+        <w:t>**Disclaimer 3--&gt;** As soon as you have typed all your Slots, Display it also. So, 1&lt;sup&gt;</w:t>
+      </w:r>
+      <w:proofErr w:type="spellStart"/>
+      <w:r>
+        <w:t>st</w:t>
+      </w:r>
+      <w:proofErr w:type="spellEnd"/>
+      <w:r>
+        <w:t>&lt;/sup&gt; Table for Time Slot display &amp; 2&lt;sup&gt;</w:t>
+      </w:r>
+      <w:proofErr w:type="spellStart"/>
+      <w:r>
+        <w:t>nd</w:t>
+      </w:r>
+      <w:proofErr w:type="spellEnd"/>
+      <w:r>
+        <w:t>&lt;/sup&gt; for Full Schedule Display.</w:t>
       </w:r>
     </w:p>
     <w:p/>
     <w:p>
       <w:r>
-        <w:t>**Disclaimer 4--&gt;** Make def functions for **ias={tslots,full_schedule,update:(tslots,dt(defined tasks)),delete-a slot (dt_data.drop(tslotslist[user_input_S.No-1]),rename}** and then the name of the def function in the dictionary and ask the user, if the user wanted to add the timeslots, defined tasks, reminders|Help. Then call the action taken by the user as ias[update], ias[full_schedule]</w:t>
+        <w:t>**Disclaimer 4--&gt;** Make def functions for **</w:t>
+      </w:r>
+      <w:proofErr w:type="spellStart"/>
+      <w:r>
+        <w:t>ias</w:t>
+      </w:r>
+      <w:proofErr w:type="spellEnd"/>
+      <w:r>
+        <w:t>={</w:t>
+      </w:r>
+      <w:proofErr w:type="spellStart"/>
+      <w:r>
+        <w:t>tslots,full_schedule,update</w:t>
+      </w:r>
+      <w:proofErr w:type="spellEnd"/>
+      <w:r>
+        <w:t>:(</w:t>
+      </w:r>
+      <w:proofErr w:type="spellStart"/>
+      <w:r>
+        <w:t>tslots,dt</w:t>
+      </w:r>
+      <w:proofErr w:type="spellEnd"/>
+      <w:r>
+        <w:t>(defined tasks)),delete-a slot (</w:t>
+      </w:r>
+      <w:proofErr w:type="spellStart"/>
+      <w:r>
+        <w:t>dt_data.drop</w:t>
+      </w:r>
+      <w:proofErr w:type="spellEnd"/>
+      <w:r>
+        <w:t>(</w:t>
+      </w:r>
+      <w:proofErr w:type="spellStart"/>
+      <w:r>
+        <w:t>tslotslist</w:t>
+      </w:r>
+      <w:proofErr w:type="spellEnd"/>
+      <w:r>
+        <w:t xml:space="preserve">[user_input_S.No-1]),rename}** and then the name of the def function in the dictionary and ask the user, if the user wanted to add the timeslots, defined tasks, </w:t>
+      </w:r>
+      <w:proofErr w:type="spellStart"/>
+      <w:r>
+        <w:t>reminders|Help</w:t>
+      </w:r>
+      <w:proofErr w:type="spellEnd"/>
+      <w:r>
+        <w:t xml:space="preserve">. Then call the action taken by the user as </w:t>
+      </w:r>
+      <w:proofErr w:type="spellStart"/>
+      <w:r>
+        <w:t>ias</w:t>
+      </w:r>
+      <w:proofErr w:type="spellEnd"/>
+      <w:r>
+        <w:t xml:space="preserve">[update], </w:t>
+      </w:r>
+      <w:proofErr w:type="spellStart"/>
+      <w:r>
+        <w:t>ias</w:t>
+      </w:r>
+      <w:proofErr w:type="spellEnd"/>
+      <w:r>
+        <w:t>[</w:t>
+      </w:r>
+      <w:proofErr w:type="spellStart"/>
+      <w:r>
+        <w:t>full_schedule</w:t>
+      </w:r>
+      <w:proofErr w:type="spellEnd"/>
+      <w:r>
+        <w:t>]</w:t>
       </w:r>
     </w:p>
     <w:p/>
     <w:p>
       <w:r>
         <w:lastRenderedPageBreak/>
-        <w:t>**1--&gt;**  df = df.rename(columns={'A': 'X', 'B': 'Y'}) or| df.rename(columns={'A': 'X'}, index={'X': 'W'}, inplace=True) or| df.index.name = 'Index_Name'</w:t>
+        <w:t>**1--&gt;*</w:t>
+      </w:r>
+      <w:proofErr w:type="gramStart"/>
+      <w:r>
+        <w:t xml:space="preserve">*  </w:t>
+      </w:r>
+      <w:proofErr w:type="spellStart"/>
+      <w:r>
+        <w:t>df</w:t>
+      </w:r>
+      <w:proofErr w:type="spellEnd"/>
+      <w:proofErr w:type="gramEnd"/>
+      <w:r>
+        <w:t xml:space="preserve"> = </w:t>
+      </w:r>
+      <w:proofErr w:type="spellStart"/>
+      <w:r>
+        <w:t>df.rename</w:t>
+      </w:r>
+      <w:proofErr w:type="spellEnd"/>
+      <w:r>
+        <w:t xml:space="preserve">(columns={'A': 'X', 'B': 'Y'}) or| </w:t>
+      </w:r>
+      <w:proofErr w:type="spellStart"/>
+      <w:r>
+        <w:t>df.rename</w:t>
+      </w:r>
+      <w:proofErr w:type="spellEnd"/>
+      <w:r>
+        <w:t xml:space="preserve">(columns={'A': 'X'}, index={'X': 'W'}, </w:t>
+      </w:r>
+      <w:proofErr w:type="spellStart"/>
+      <w:r>
+        <w:t>inplace</w:t>
+      </w:r>
+      <w:proofErr w:type="spellEnd"/>
+      <w:r>
+        <w:t>=True) or| df.index.name = '</w:t>
+      </w:r>
+      <w:proofErr w:type="spellStart"/>
+      <w:r>
+        <w:t>Index_Name</w:t>
+      </w:r>
+      <w:proofErr w:type="spellEnd"/>
+      <w:r>
+        <w:t>'</w:t>
       </w:r>
     </w:p>
     <w:p/>
@@ -2956,25 +3925,62 @@
     </w:p>
     <w:p>
       <w:r>
-        <w:t>1--&gt; Use User input to ask for **Time Slots** as t1,t2,t3... t7 or user input until user want's to stop</w:t>
+        <w:t>1--&gt; Use User input to ask for **Time Slots** as t</w:t>
+      </w:r>
+      <w:proofErr w:type="gramStart"/>
+      <w:r>
+        <w:t>1,t</w:t>
+      </w:r>
+      <w:proofErr w:type="gramEnd"/>
+      <w:r>
+        <w:t>2,t3... t7 or user input until user want's to stop</w:t>
       </w:r>
     </w:p>
     <w:p/>
     <w:p>
       <w:r>
-        <w:t>2--&gt; Same as above, ask user to enter the **Defined Tasks** as d1,d2,d3... same number as **Time Slots**</w:t>
+        <w:t>2--&gt; Same as above, ask user to enter the **Defined Tasks** as d</w:t>
+      </w:r>
+      <w:proofErr w:type="gramStart"/>
+      <w:r>
+        <w:t>1,d</w:t>
+      </w:r>
+      <w:proofErr w:type="gramEnd"/>
+      <w:r>
+        <w:t>2,d3... same number as **Time Slots**</w:t>
       </w:r>
     </w:p>
     <w:p/>
     <w:p>
       <w:r>
-        <w:t>3--&gt; Same goes with **Reminders** as r1,r2... same number as **Time Slots**</w:t>
+        <w:t>3--&gt; Same goes with **Reminders** as r</w:t>
+      </w:r>
+      <w:proofErr w:type="gramStart"/>
+      <w:r>
+        <w:t>1,r</w:t>
+      </w:r>
+      <w:proofErr w:type="gramEnd"/>
+      <w:r>
+        <w:t>2... same number as **Time Slots**</w:t>
       </w:r>
     </w:p>
     <w:p/>
     <w:p>
       <w:r>
-        <w:t>4--&gt; Use data_dict={"Time Slots":[t1,t2,t3,...],"Defined Tasks":[d1,d2,d3....],"Reminders":[r1,r2,r3....]}</w:t>
+        <w:t xml:space="preserve">4--&gt; Use </w:t>
+      </w:r>
+      <w:proofErr w:type="spellStart"/>
+      <w:r>
+        <w:t>data_dict</w:t>
+      </w:r>
+      <w:proofErr w:type="spellEnd"/>
+      <w:proofErr w:type="gramStart"/>
+      <w:r>
+        <w:t>={</w:t>
+      </w:r>
+      <w:proofErr w:type="gramEnd"/>
+      <w:r>
+        <w:t>"Time Slots":[t1,t2,t3,...],"Defined Tasks":[d1,d2,d3....],"Reminders":[r1,r2,r3....]}</w:t>
       </w:r>
     </w:p>
     <w:p/>
@@ -3005,7 +4011,23 @@
     <w:p/>
     <w:p>
       <w:r>
-        <w:t>use the CSV or xlsx file to retrieve the data from it and use it in python using the pandas **DataFrame** or any other library. maybe this is in the **Python TuteDude course**</w:t>
+        <w:t>use the CSV or xlsx file to retrieve the data from it and use it in python using the pandas **</w:t>
+      </w:r>
+      <w:proofErr w:type="spellStart"/>
+      <w:r>
+        <w:t>DataFrame</w:t>
+      </w:r>
+      <w:proofErr w:type="spellEnd"/>
+      <w:r>
+        <w:t xml:space="preserve">** or any other library. maybe this is in the **Python </w:t>
+      </w:r>
+      <w:proofErr w:type="spellStart"/>
+      <w:r>
+        <w:t>TuteDude</w:t>
+      </w:r>
+      <w:proofErr w:type="spellEnd"/>
+      <w:r>
+        <w:t xml:space="preserve"> course**</w:t>
       </w:r>
     </w:p>
     <w:p/>
@@ -3023,7 +4045,23 @@
     <w:p/>
     <w:p>
       <w:r>
-        <w:t>Get the wifi names and the passwords for all the wifi connected to the laptop using python</w:t>
+        <w:t xml:space="preserve">Get the </w:t>
+      </w:r>
+      <w:proofErr w:type="spellStart"/>
+      <w:r>
+        <w:t>wifi</w:t>
+      </w:r>
+      <w:proofErr w:type="spellEnd"/>
+      <w:r>
+        <w:t xml:space="preserve"> names and the passwords for all the </w:t>
+      </w:r>
+      <w:proofErr w:type="spellStart"/>
+      <w:r>
+        <w:t>wifi</w:t>
+      </w:r>
+      <w:proofErr w:type="spellEnd"/>
+      <w:r>
+        <w:t xml:space="preserve"> connected to the laptop using python</w:t>
       </w:r>
     </w:p>
     <w:p/>

</xml_diff>